<commit_message>
small updates here and there
- still working on adding item supplier from generate po
</commit_message>
<xml_diff>
--- a/files/inventoryMovement_template.docx
+++ b/files/inventoryMovement_template.docx
@@ -6,18 +6,20 @@
       <w:tblPr>
         <w:tblStyle w:val="TableGrid"/>
         <w:tblW w:w="0" w:type="auto"/>
+        <w:tblLayout w:type="fixed"/>
         <w:tblLook w:val="04A0" w:firstRow="1" w:lastRow="0" w:firstColumn="1" w:lastColumn="0" w:noHBand="0" w:noVBand="1"/>
       </w:tblPr>
       <w:tblGrid>
-        <w:gridCol w:w="2337"/>
-        <w:gridCol w:w="2337"/>
-        <w:gridCol w:w="2338"/>
-        <w:gridCol w:w="2338"/>
+        <w:gridCol w:w="709"/>
+        <w:gridCol w:w="4394"/>
+        <w:gridCol w:w="2268"/>
+        <w:gridCol w:w="1984"/>
       </w:tblGrid>
       <w:tr>
         <w:tc>
           <w:tcPr>
-            <w:tcW w:w="2337" w:type="dxa"/>
+            <w:tcW w:w="5103" w:type="dxa"/>
+            <w:gridSpan w:val="2"/>
             <w:tcBorders>
               <w:top w:val="nil"/>
               <w:left w:val="nil"/>
@@ -33,7 +35,7 @@
         </w:tc>
         <w:tc>
           <w:tcPr>
-            <w:tcW w:w="2337" w:type="dxa"/>
+            <w:tcW w:w="2268" w:type="dxa"/>
             <w:tcBorders>
               <w:top w:val="nil"/>
               <w:left w:val="nil"/>
@@ -45,7 +47,7 @@
         </w:tc>
         <w:tc>
           <w:tcPr>
-            <w:tcW w:w="2338" w:type="dxa"/>
+            <w:tcW w:w="1984" w:type="dxa"/>
             <w:tcBorders>
               <w:top w:val="nil"/>
               <w:left w:val="nil"/>
@@ -53,11 +55,17 @@
               <w:right w:val="nil"/>
             </w:tcBorders>
           </w:tcPr>
-          <w:p/>
-        </w:tc>
-        <w:tc>
-          <w:tcPr>
-            <w:tcW w:w="2338" w:type="dxa"/>
+          <w:p>
+            <w:r>
+              <w:t>Page #</w:t>
+            </w:r>
+          </w:p>
+        </w:tc>
+      </w:tr>
+      <w:tr>
+        <w:tc>
+          <w:tcPr>
+            <w:tcW w:w="709" w:type="dxa"/>
             <w:tcBorders>
               <w:top w:val="nil"/>
               <w:left w:val="nil"/>
@@ -65,17 +73,11 @@
               <w:right w:val="nil"/>
             </w:tcBorders>
           </w:tcPr>
-          <w:p>
-            <w:r>
-              <w:t>Page #</w:t>
-            </w:r>
-          </w:p>
-        </w:tc>
-      </w:tr>
-      <w:tr>
-        <w:tc>
-          <w:tcPr>
-            <w:tcW w:w="2337" w:type="dxa"/>
+          <w:p/>
+        </w:tc>
+        <w:tc>
+          <w:tcPr>
+            <w:tcW w:w="4394" w:type="dxa"/>
             <w:tcBorders>
               <w:top w:val="nil"/>
               <w:left w:val="nil"/>
@@ -87,7 +89,7 @@
         </w:tc>
         <w:tc>
           <w:tcPr>
-            <w:tcW w:w="2337" w:type="dxa"/>
+            <w:tcW w:w="2268" w:type="dxa"/>
             <w:tcBorders>
               <w:top w:val="nil"/>
               <w:left w:val="nil"/>
@@ -99,7 +101,7 @@
         </w:tc>
         <w:tc>
           <w:tcPr>
-            <w:tcW w:w="2338" w:type="dxa"/>
+            <w:tcW w:w="1984" w:type="dxa"/>
             <w:tcBorders>
               <w:top w:val="nil"/>
               <w:left w:val="nil"/>
@@ -109,23 +111,11 @@
           </w:tcPr>
           <w:p/>
         </w:tc>
-        <w:tc>
-          <w:tcPr>
-            <w:tcW w:w="2338" w:type="dxa"/>
-            <w:tcBorders>
-              <w:top w:val="nil"/>
-              <w:left w:val="nil"/>
-              <w:bottom w:val="nil"/>
-              <w:right w:val="nil"/>
-            </w:tcBorders>
-          </w:tcPr>
-          <w:p/>
-        </w:tc>
       </w:tr>
       <w:tr>
         <w:tc>
           <w:tcPr>
-            <w:tcW w:w="9350" w:type="dxa"/>
+            <w:tcW w:w="9355" w:type="dxa"/>
             <w:gridSpan w:val="4"/>
             <w:tcBorders>
               <w:top w:val="nil"/>
@@ -186,8 +176,9 @@
                 <w:szCs w:val="20"/>
               </w:rPr>
               <w:br/>
-              <w:t xml:space="preserve">From </w:t>
-            </w:r>
+              <w:t>From {</w:t>
+            </w:r>
+            <w:proofErr w:type="spellStart"/>
             <w:r>
               <w:rPr>
                 <w:rFonts w:ascii="Arial" w:hAnsi="Arial" w:cs="Arial"/>
@@ -196,8 +187,9 @@
                 <w:sz w:val="20"/>
                 <w:szCs w:val="20"/>
               </w:rPr>
-              <w:t>{start_date}</w:t>
-            </w:r>
+              <w:t>start_date</w:t>
+            </w:r>
+            <w:proofErr w:type="spellEnd"/>
             <w:r>
               <w:rPr>
                 <w:rFonts w:ascii="Arial" w:hAnsi="Arial" w:cs="Arial"/>
@@ -206,8 +198,9 @@
                 <w:sz w:val="20"/>
                 <w:szCs w:val="20"/>
               </w:rPr>
-              <w:t xml:space="preserve"> to </w:t>
-            </w:r>
+              <w:t>} to {</w:t>
+            </w:r>
+            <w:proofErr w:type="spellStart"/>
             <w:r>
               <w:rPr>
                 <w:rFonts w:ascii="Arial" w:hAnsi="Arial" w:cs="Arial"/>
@@ -216,38 +209,9 @@
                 <w:sz w:val="20"/>
                 <w:szCs w:val="20"/>
               </w:rPr>
-              <w:t>{e</w:t>
-            </w:r>
-            <w:r>
-              <w:rPr>
-                <w:rFonts w:ascii="Arial" w:hAnsi="Arial" w:cs="Arial"/>
-                <w:b/>
-                <w:bCs/>
-                <w:sz w:val="20"/>
-                <w:szCs w:val="20"/>
-              </w:rPr>
-              <w:t>nd</w:t>
-            </w:r>
-            <w:r>
-              <w:rPr>
-                <w:rFonts w:ascii="Arial" w:hAnsi="Arial" w:cs="Arial"/>
-                <w:b/>
-                <w:bCs/>
-                <w:sz w:val="20"/>
-                <w:szCs w:val="20"/>
-              </w:rPr>
-              <w:t>_d</w:t>
-            </w:r>
-            <w:r>
-              <w:rPr>
-                <w:rFonts w:ascii="Arial" w:hAnsi="Arial" w:cs="Arial"/>
-                <w:b/>
-                <w:bCs/>
-                <w:sz w:val="20"/>
-                <w:szCs w:val="20"/>
-              </w:rPr>
-              <w:t>ate</w:t>
-            </w:r>
+              <w:t>end_date</w:t>
+            </w:r>
+            <w:proofErr w:type="spellEnd"/>
             <w:r>
               <w:rPr>
                 <w:rFonts w:ascii="Arial" w:hAnsi="Arial" w:cs="Arial"/>
@@ -269,7 +233,7 @@
       <w:tr>
         <w:tc>
           <w:tcPr>
-            <w:tcW w:w="2337" w:type="dxa"/>
+            <w:tcW w:w="709" w:type="dxa"/>
             <w:tcBorders>
               <w:top w:val="single" w:sz="4" w:space="0" w:color="auto"/>
             </w:tcBorders>
@@ -292,7 +256,7 @@
         </w:tc>
         <w:tc>
           <w:tcPr>
-            <w:tcW w:w="2337" w:type="dxa"/>
+            <w:tcW w:w="4394" w:type="dxa"/>
             <w:tcBorders>
               <w:top w:val="single" w:sz="4" w:space="0" w:color="auto"/>
             </w:tcBorders>
@@ -315,7 +279,7 @@
         </w:tc>
         <w:tc>
           <w:tcPr>
-            <w:tcW w:w="2338" w:type="dxa"/>
+            <w:tcW w:w="2268" w:type="dxa"/>
             <w:tcBorders>
               <w:top w:val="single" w:sz="4" w:space="0" w:color="auto"/>
             </w:tcBorders>
@@ -338,7 +302,7 @@
         </w:tc>
         <w:tc>
           <w:tcPr>
-            <w:tcW w:w="2338" w:type="dxa"/>
+            <w:tcW w:w="1984" w:type="dxa"/>
             <w:tcBorders>
               <w:top w:val="single" w:sz="4" w:space="0" w:color="auto"/>
             </w:tcBorders>
@@ -363,37 +327,61 @@
       <w:tr>
         <w:tc>
           <w:tcPr>
-            <w:tcW w:w="2337" w:type="dxa"/>
+            <w:tcW w:w="709" w:type="dxa"/>
           </w:tcPr>
           <w:p>
             <w:r>
-              <w:t>{#items}{rank}</w:t>
+              <w:t>{#</w:t>
+            </w:r>
+            <w:proofErr w:type="gramStart"/>
+            <w:r>
+              <w:t>items}{</w:t>
+            </w:r>
+            <w:proofErr w:type="gramEnd"/>
+            <w:r>
+              <w:t>rank}</w:t>
             </w:r>
           </w:p>
         </w:tc>
         <w:tc>
           <w:tcPr>
-            <w:tcW w:w="2337" w:type="dxa"/>
+            <w:tcW w:w="4394" w:type="dxa"/>
           </w:tcPr>
           <w:p>
             <w:r>
-              <w:t>{item_description}</w:t>
+              <w:t>{</w:t>
+            </w:r>
+            <w:proofErr w:type="spellStart"/>
+            <w:r>
+              <w:t>item_description</w:t>
+            </w:r>
+            <w:proofErr w:type="spellEnd"/>
+            <w:r>
+              <w:t>}</w:t>
             </w:r>
           </w:p>
         </w:tc>
         <w:tc>
           <w:tcPr>
-            <w:tcW w:w="2338" w:type="dxa"/>
+            <w:tcW w:w="2268" w:type="dxa"/>
           </w:tcPr>
           <w:p>
             <w:r>
-              <w:t>{units_sold}</w:t>
+              <w:t>{</w:t>
+            </w:r>
+            <w:proofErr w:type="spellStart"/>
+            <w:r>
+              <w:t>units_sold</w:t>
+            </w:r>
+            <w:proofErr w:type="spellEnd"/>
+            <w:r>
+              <w:t>}</w:t>
             </w:r>
           </w:p>
         </w:tc>
         <w:tc>
           <w:tcPr>
-            <w:tcW w:w="2338" w:type="dxa"/>
+            <w:tcW w:w="1984" w:type="dxa"/>
           </w:tcPr>
           <w:p>
             <w:r>
@@ -405,25 +393,25 @@
       <w:tr>
         <w:tc>
           <w:tcPr>
-            <w:tcW w:w="2337" w:type="dxa"/>
+            <w:tcW w:w="709" w:type="dxa"/>
           </w:tcPr>
           <w:p/>
         </w:tc>
         <w:tc>
           <w:tcPr>
-            <w:tcW w:w="2337" w:type="dxa"/>
+            <w:tcW w:w="4394" w:type="dxa"/>
           </w:tcPr>
           <w:p/>
         </w:tc>
         <w:tc>
           <w:tcPr>
-            <w:tcW w:w="2338" w:type="dxa"/>
+            <w:tcW w:w="2268" w:type="dxa"/>
           </w:tcPr>
           <w:p/>
         </w:tc>
         <w:tc>
           <w:tcPr>
-            <w:tcW w:w="2338" w:type="dxa"/>
+            <w:tcW w:w="1984" w:type="dxa"/>
           </w:tcPr>
           <w:p/>
         </w:tc>

</xml_diff>